<commit_message>
Updated the plots.  If i've forgotten any just let me know
</commit_message>
<xml_diff>
--- a/Diagnostic_Plots/Diagnostic_Ratio_List_CG1.docx
+++ b/Diagnostic_Plots/Diagnostic_Ratio_List_CG1.docx
@@ -172,44 +172,43 @@
           <w:ilvl w:val="0"/>
           <w:numId w:val="1"/>
         </w:numPr>
-      </w:pPr>
-      <w:ins w:id="16" w:author="Chris Greene" w:date="2016-06-09T12:01:00Z">
+        <w:rPr>
+          <w:ins w:id="16" w:author="Chris Greene" w:date="2016-06-09T13:34:00Z"/>
+        </w:rPr>
+      </w:pPr>
+      <w:ins w:id="17" w:author="Chris Greene" w:date="2016-06-09T12:01:00Z">
         <w:r>
           <w:t xml:space="preserve">[O III] 3727/ </w:t>
         </w:r>
       </w:ins>
-      <w:ins w:id="17" w:author="Chris Greene" w:date="2016-06-09T12:00:00Z">
+      <w:ins w:id="18" w:author="Chris Greene" w:date="2016-06-09T12:00:00Z">
         <w:r>
           <w:t xml:space="preserve">[O III] 5007 </w:t>
         </w:r>
       </w:ins>
-      <w:ins w:id="18" w:author="Chris Greene" w:date="2016-06-09T12:01:00Z">
+      <w:ins w:id="19" w:author="Chris Greene" w:date="2016-06-09T12:01:00Z">
         <w:r>
           <w:t xml:space="preserve">acts as an indicator of excitation mechanism </w:t>
         </w:r>
       </w:ins>
     </w:p>
     <w:p>
-      <w:proofErr w:type="spellStart"/>
-      <w:r>
-        <w:t>Shirazi</w:t>
-      </w:r>
-      <w:proofErr w:type="spellEnd"/>
-      <w:r>
-        <w:t xml:space="preserve"> </w:t>
-      </w:r>
-      <w:proofErr w:type="gramStart"/>
-      <w:r>
-        <w:t xml:space="preserve">&amp;  </w:t>
-      </w:r>
-      <w:proofErr w:type="spellStart"/>
-      <w:r>
-        <w:t>Brinchmann</w:t>
-      </w:r>
-      <w:proofErr w:type="spellEnd"/>
-      <w:proofErr w:type="gramEnd"/>
-      <w:r>
-        <w:t xml:space="preserve">  2012</w:t>
+      <w:pPr>
+        <w:pStyle w:val="ListParagraph"/>
+        <w:numPr>
+          <w:ilvl w:val="0"/>
+          <w:numId w:val="1"/>
+        </w:numPr>
+      </w:pPr>
+      <w:ins w:id="20" w:author="Chris Greene" w:date="2016-06-09T13:34:00Z">
+        <w:r>
+          <w:t>All of these are empirically derived indicators of excitation mechanism</w:t>
+        </w:r>
+      </w:ins>
+    </w:p>
+    <w:p>
+      <w:r>
+        <w:t>Shirazi &amp;  Brinchmann  2012</w:t>
       </w:r>
     </w:p>
     <w:p>
@@ -221,22 +220,19 @@
         </w:numPr>
       </w:pPr>
       <w:r>
-        <w:t>[He II] 4686/ H-</w:t>
-      </w:r>
-      <w:proofErr w:type="gramStart"/>
-      <w:r>
-        <w:t xml:space="preserve">beta </w:t>
-      </w:r>
-      <w:ins w:id="19" w:author="Chris Greene" w:date="2016-06-09T12:07:00Z">
-        <w:r>
-          <w:t xml:space="preserve"> acts</w:t>
-        </w:r>
-        <w:proofErr w:type="gramEnd"/>
-        <w:r>
-          <w:t xml:space="preserve"> as an indicator of metallicity </w:t>
-        </w:r>
-      </w:ins>
-      <w:del w:id="20" w:author="Chris Greene" w:date="2016-06-09T12:07:00Z">
+        <w:t>[He II] 4686/ H-beta</w:t>
+      </w:r>
+      <w:del w:id="21" w:author="Chris Greene" w:date="2016-06-09T13:02:00Z">
+        <w:r>
+          <w:delText xml:space="preserve"> </w:delText>
+        </w:r>
+      </w:del>
+      <w:ins w:id="22" w:author="Chris Greene" w:date="2016-06-09T12:07:00Z">
+        <w:r>
+          <w:t xml:space="preserve"> acts as an indicator of metallicity </w:t>
+        </w:r>
+      </w:ins>
+      <w:del w:id="23" w:author="Chris Greene" w:date="2016-06-09T12:07:00Z">
         <w:r>
           <w:delText>vs [N II] 6583/ H-alpha</w:delText>
         </w:r>
@@ -245,17 +241,12 @@
     <w:p>
       <w:pPr>
         <w:rPr>
-          <w:ins w:id="21" w:author="Chris Greene" w:date="2016-06-09T12:15:00Z"/>
+          <w:ins w:id="24" w:author="Chris Greene" w:date="2016-06-09T12:15:00Z"/>
         </w:rPr>
       </w:pPr>
-      <w:proofErr w:type="spellStart"/>
-      <w:ins w:id="22" w:author="Chris Greene" w:date="2016-06-09T12:15:00Z">
-        <w:r>
-          <w:t>Kewley</w:t>
-        </w:r>
-        <w:proofErr w:type="spellEnd"/>
-        <w:r>
-          <w:t xml:space="preserve"> et al. 2006</w:t>
+      <w:ins w:id="25" w:author="Chris Greene" w:date="2016-06-09T12:15:00Z">
+        <w:r>
+          <w:t>Kewley et al. 2006</w:t>
         </w:r>
       </w:ins>
     </w:p>
@@ -267,53 +258,46 @@
           <w:numId w:val="2"/>
         </w:numPr>
         <w:rPr>
-          <w:ins w:id="23" w:author="Chris Greene" w:date="2016-06-09T12:15:00Z"/>
+          <w:ins w:id="26" w:author="Chris Greene" w:date="2016-06-09T12:15:00Z"/>
         </w:rPr>
-        <w:pPrChange w:id="24" w:author="Chris Greene" w:date="2016-06-09T12:15:00Z">
+        <w:pPrChange w:id="27" w:author="Chris Greene" w:date="2016-06-09T12:15:00Z">
           <w:pPr/>
         </w:pPrChange>
       </w:pPr>
-      <w:ins w:id="25" w:author="Chris Greene" w:date="2016-06-09T12:16:00Z">
+      <w:ins w:id="28" w:author="Chris Greene" w:date="2016-06-09T12:16:00Z">
         <w:r>
           <w:t>[</w:t>
         </w:r>
       </w:ins>
-      <w:ins w:id="26" w:author="Chris Greene" w:date="2016-06-09T12:15:00Z">
+      <w:ins w:id="29" w:author="Chris Greene" w:date="2016-06-09T12:15:00Z">
         <w:r>
           <w:t>O</w:t>
         </w:r>
       </w:ins>
-      <w:ins w:id="27" w:author="Chris Greene" w:date="2016-06-09T12:16:00Z">
+      <w:ins w:id="30" w:author="Chris Greene" w:date="2016-06-09T12:16:00Z">
         <w:r>
           <w:t xml:space="preserve"> III] / [</w:t>
         </w:r>
       </w:ins>
-      <w:ins w:id="28" w:author="Chris Greene" w:date="2016-06-09T12:17:00Z">
+      <w:ins w:id="31" w:author="Chris Greene" w:date="2016-06-09T12:17:00Z">
         <w:r>
           <w:t>O II</w:t>
         </w:r>
       </w:ins>
-      <w:ins w:id="29" w:author="Chris Greene" w:date="2016-06-09T12:16:00Z">
+      <w:ins w:id="32" w:author="Chris Greene" w:date="2016-06-09T12:16:00Z">
         <w:r>
           <w:t>]</w:t>
         </w:r>
       </w:ins>
-      <w:ins w:id="30" w:author="Chris Greene" w:date="2016-06-09T12:17:00Z">
+      <w:ins w:id="33" w:author="Chris Greene" w:date="2016-06-09T12:17:00Z">
         <w:r>
           <w:t xml:space="preserve"> indicates ionization parameter</w:t>
         </w:r>
       </w:ins>
-      <w:bookmarkStart w:id="31" w:name="_GoBack"/>
-      <w:bookmarkEnd w:id="31"/>
-    </w:p>
-    <w:p>
-      <w:proofErr w:type="spellStart"/>
-      <w:r>
-        <w:t>Tresse</w:t>
-      </w:r>
-      <w:proofErr w:type="spellEnd"/>
-      <w:r>
-        <w:t xml:space="preserve"> et al. 1996</w:t>
+    </w:p>
+    <w:p>
+      <w:r>
+        <w:t>Tresse et al. 1996</w:t>
       </w:r>
     </w:p>
     <w:p>
@@ -324,9 +308,19 @@
           <w:numId w:val="2"/>
         </w:numPr>
       </w:pPr>
-      <w:r>
-        <w:t>[O III] 5007 / H-beta vs [O II] 3727 / H-beta</w:t>
-      </w:r>
+      <w:del w:id="34" w:author="Chris Greene" w:date="2016-06-09T13:30:00Z">
+        <w:r>
+          <w:delText>[O III] 5007 / H-beta vs</w:delText>
+        </w:r>
+      </w:del>
+      <w:r>
+        <w:t xml:space="preserve"> [O II] 3727 / H-beta</w:t>
+      </w:r>
+      <w:ins w:id="35" w:author="Chris Greene" w:date="2016-06-09T13:30:00Z">
+        <w:r>
+          <w:t xml:space="preserve"> is an indicator of excitation mechanism</w:t>
+        </w:r>
+      </w:ins>
     </w:p>
     <w:p>
       <w:r>
@@ -341,9 +335,11 @@
           <w:numId w:val="2"/>
         </w:numPr>
       </w:pPr>
-      <w:r>
-        <w:t>[O III] 5007 / H-beta vs [O II] 3727 / [O III] 5007</w:t>
-      </w:r>
+      <w:del w:id="36" w:author="Chris Greene" w:date="2016-06-09T13:38:00Z">
+        <w:r>
+          <w:delText>[O III] 5007 / H-beta vs [O II] 3727 / [O III] 5007</w:delText>
+        </w:r>
+      </w:del>
     </w:p>
     <w:p>
       <w:pPr>
@@ -354,8 +350,23 @@
         </w:numPr>
       </w:pPr>
       <w:r>
-        <w:t>[O III] 4363 / [O III] 5007 vs [He II] 4686 / H-beta</w:t>
-      </w:r>
+        <w:t xml:space="preserve">[O III] 4363 / [O III] 5007 </w:t>
+      </w:r>
+      <w:ins w:id="37" w:author="Chris Greene" w:date="2016-06-09T13:05:00Z">
+        <w:r>
+          <w:t>indicates temperature</w:t>
+        </w:r>
+      </w:ins>
+      <w:del w:id="38" w:author="Chris Greene" w:date="2016-06-09T13:05:00Z">
+        <w:r>
+          <w:delText>vs [He II] 4686 / H-bet</w:delText>
+        </w:r>
+      </w:del>
+      <w:del w:id="39" w:author="Chris Greene" w:date="2016-06-09T13:04:00Z">
+        <w:r>
+          <w:delText>a</w:delText>
+        </w:r>
+      </w:del>
     </w:p>
     <w:p>
       <w:pPr>
@@ -364,13 +375,18 @@
           <w:ilvl w:val="0"/>
           <w:numId w:val="2"/>
         </w:numPr>
-      </w:pPr>
-      <w:r>
-        <w:t xml:space="preserve">[O III] 4363 / [O III] 5007 vs </w:t>
-      </w:r>
-      <w:r>
-        <w:t>[O III] 5007 / H-beta</w:t>
-      </w:r>
+        <w:rPr>
+          <w:del w:id="40" w:author="Chris Greene" w:date="2016-06-09T13:33:00Z"/>
+        </w:rPr>
+      </w:pPr>
+      <w:del w:id="41" w:author="Chris Greene" w:date="2016-06-09T13:33:00Z">
+        <w:r>
+          <w:delText xml:space="preserve">[O III] 4363 / [O III] 5007 vs </w:delText>
+        </w:r>
+        <w:r>
+          <w:delText>[O III] 5007 / H-beta</w:delText>
+        </w:r>
+      </w:del>
     </w:p>
     <w:p>
       <w:r>
@@ -382,17 +398,17 @@
       <w:r>
         <w:rPr>
           <w:highlight w:val="yellow"/>
-          <w:rPrChange w:id="32" w:author="Chris Richardson" w:date="2016-06-07T20:58:00Z">
+          <w:rPrChange w:id="42" w:author="Chris Richardson" w:date="2016-06-07T20:58:00Z">
             <w:rPr/>
           </w:rPrChange>
         </w:rPr>
         <w:t xml:space="preserve">[IT’S NOT IN A PAPER, BUT </w:t>
       </w:r>
-      <w:ins w:id="33" w:author="Chris Richardson" w:date="2016-06-07T20:58:00Z">
+      <w:ins w:id="43" w:author="Chris Richardson" w:date="2016-06-07T20:58:00Z">
         <w:r>
           <w:rPr>
             <w:highlight w:val="yellow"/>
-            <w:rPrChange w:id="34" w:author="Chris Richardson" w:date="2016-06-07T20:58:00Z">
+            <w:rPrChange w:id="44" w:author="Chris Richardson" w:date="2016-06-07T20:58:00Z">
               <w:rPr/>
             </w:rPrChange>
           </w:rPr>
@@ -407,32 +423,123 @@
           <w:ilvl w:val="0"/>
           <w:numId w:val="3"/>
         </w:numPr>
+        <w:rPr>
+          <w:ins w:id="45" w:author="Chris Greene" w:date="2016-06-09T13:33:00Z"/>
+        </w:rPr>
       </w:pPr>
       <w:r>
         <w:t>[S II] 6717 / [S II] 6</w:t>
       </w:r>
       <w:r>
-        <w:t>730 vs [O II] 3727 / [N II] 658</w:t>
-      </w:r>
-      <w:ins w:id="35" w:author="Chris Richardson" w:date="2016-06-07T20:57:00Z">
-        <w:r>
-          <w:t>4</w:t>
-        </w:r>
-      </w:ins>
-      <w:del w:id="36" w:author="Chris Richardson" w:date="2016-06-07T20:57:00Z">
-        <w:r>
-          <w:delText>4</w:delText>
+        <w:t xml:space="preserve">730 </w:t>
+      </w:r>
+      <w:ins w:id="46" w:author="Chris Greene" w:date="2016-06-09T13:33:00Z">
+        <w:r>
+          <w:t xml:space="preserve">acts as an indicator of density </w:t>
+        </w:r>
+      </w:ins>
+    </w:p>
+    <w:p>
+      <w:pPr>
+        <w:pStyle w:val="ListParagraph"/>
+        <w:numPr>
+          <w:ilvl w:val="0"/>
+          <w:numId w:val="3"/>
+        </w:numPr>
+        <w:rPr>
+          <w:ins w:id="47" w:author="Chris Greene" w:date="2016-06-09T14:06:00Z"/>
+        </w:rPr>
+      </w:pPr>
+      <w:del w:id="48" w:author="Chris Greene" w:date="2016-06-09T13:33:00Z">
+        <w:r>
+          <w:delText>vs</w:delText>
         </w:r>
       </w:del>
-    </w:p>
-    <w:p>
-      <w:pPr>
-        <w:pPrChange w:id="37" w:author="Chris Greene" w:date="2016-06-09T11:54:00Z">
+      <w:r>
+        <w:t xml:space="preserve"> [O II] 3727 / [N II] 6584</w:t>
+      </w:r>
+      <w:r>
+        <w:t xml:space="preserve"> acts as an indicator of </w:t>
+      </w:r>
+      <w:ins w:id="49" w:author="Chris Greene" w:date="2016-06-09T14:06:00Z">
+        <w:r>
+          <w:t>abundances</w:t>
+        </w:r>
+      </w:ins>
+    </w:p>
+    <w:p>
+      <w:pPr>
+        <w:pStyle w:val="ListParagraph"/>
+        <w:numPr>
+          <w:ilvl w:val="0"/>
+          <w:numId w:val="3"/>
+        </w:numPr>
+        <w:rPr>
+          <w:ins w:id="50" w:author="Chris Greene" w:date="2016-06-09T14:08:00Z"/>
+        </w:rPr>
+      </w:pPr>
+      <w:ins w:id="51" w:author="Chris Greene" w:date="2016-06-09T14:06:00Z">
+        <w:r>
+          <w:t>Ne III / H-alpha acts as an indicator of abundances</w:t>
+        </w:r>
+      </w:ins>
+    </w:p>
+    <w:p>
+      <w:pPr>
+        <w:pStyle w:val="ListParagraph"/>
+        <w:numPr>
+          <w:ilvl w:val="0"/>
+          <w:numId w:val="3"/>
+        </w:numPr>
+      </w:pPr>
+      <w:ins w:id="52" w:author="Chris Greene" w:date="2016-06-09T14:09:00Z">
+        <w:r>
+          <w:t>O II / N II should act as an indicator of abundance</w:t>
+        </w:r>
+      </w:ins>
+      <w:bookmarkStart w:id="53" w:name="_GoBack"/>
+      <w:bookmarkEnd w:id="53"/>
+    </w:p>
+    <w:p>
+      <w:pPr>
+        <w:rPr>
+          <w:ins w:id="54" w:author="Chris Greene" w:date="2016-06-09T13:47:00Z"/>
+        </w:rPr>
+        <w:pPrChange w:id="55" w:author="Chris Greene" w:date="2016-06-09T11:54:00Z">
           <w:pPr>
             <w:ind w:left="360"/>
           </w:pPr>
         </w:pPrChange>
       </w:pPr>
+      <w:ins w:id="56" w:author="Chris Greene" w:date="2016-06-09T13:47:00Z">
+        <w:r>
+          <w:t>Nagao et al. 2006</w:t>
+        </w:r>
+      </w:ins>
+    </w:p>
+    <w:p>
+      <w:pPr>
+        <w:pStyle w:val="ListParagraph"/>
+        <w:numPr>
+          <w:ilvl w:val="0"/>
+          <w:numId w:val="6"/>
+        </w:numPr>
+        <w:pPrChange w:id="57" w:author="Chris Greene" w:date="2016-06-09T13:47:00Z">
+          <w:pPr>
+            <w:ind w:left="360"/>
+          </w:pPr>
+        </w:pPrChange>
+      </w:pPr>
+      <w:ins w:id="58" w:author="Chris Greene" w:date="2016-06-09T13:47:00Z">
+        <w:r>
+          <w:t xml:space="preserve">[N II] 6584 / [S II] 6720 acts as an indicator </w:t>
+        </w:r>
+      </w:ins>
+      <w:ins w:id="59" w:author="Chris Greene" w:date="2016-06-09T13:49:00Z">
+        <w:r>
+          <w:t>of Metallicity</w:t>
+        </w:r>
+      </w:ins>
     </w:p>
     <w:p>
       <w:r>
@@ -441,6 +548,7 @@
     </w:p>
     <w:p>
       <w:r>
+        <w:lastRenderedPageBreak/>
         <w:t>Weaver 2010</w:t>
       </w:r>
     </w:p>
@@ -451,39 +559,28 @@
           <w:ilvl w:val="0"/>
           <w:numId w:val="3"/>
         </w:numPr>
-      </w:pPr>
-      <w:r>
-        <w:t xml:space="preserve">[O IV] 25.88 </w:t>
-      </w:r>
-      <w:proofErr w:type="spellStart"/>
-      <w:r>
-        <w:t>μm</w:t>
-      </w:r>
-      <w:proofErr w:type="spellEnd"/>
-      <w:r>
-        <w:t xml:space="preserve"> / [Ne III] 15.56 </w:t>
-      </w:r>
-      <w:proofErr w:type="spellStart"/>
-      <w:r>
-        <w:t>μm</w:t>
-      </w:r>
-      <w:proofErr w:type="spellEnd"/>
-      <w:r>
-        <w:t xml:space="preserve"> vs [Ne III] 15.56 </w:t>
-      </w:r>
-      <w:proofErr w:type="spellStart"/>
-      <w:r>
-        <w:t>μm</w:t>
-      </w:r>
-      <w:proofErr w:type="spellEnd"/>
-      <w:r>
-        <w:t xml:space="preserve">/ [Ne II] 12.81 </w:t>
-      </w:r>
-      <w:proofErr w:type="spellStart"/>
-      <w:r>
-        <w:t>μm</w:t>
-      </w:r>
-      <w:proofErr w:type="spellEnd"/>
+        <w:rPr>
+          <w:ins w:id="60" w:author="Chris Greene" w:date="2016-06-09T13:52:00Z"/>
+        </w:rPr>
+      </w:pPr>
+      <w:r>
+        <w:t>[O IV] 25.88 μm / [Ne III] 15.56 μm</w:t>
+      </w:r>
+      <w:del w:id="61" w:author="Chris Greene" w:date="2016-06-09T13:43:00Z">
+        <w:r>
+          <w:delText xml:space="preserve"> </w:delText>
+        </w:r>
+      </w:del>
+      <w:ins w:id="62" w:author="Chris Greene" w:date="2016-06-09T13:43:00Z">
+        <w:r>
+          <w:t xml:space="preserve"> indicates AGN Power</w:t>
+        </w:r>
+      </w:ins>
+      <w:del w:id="63" w:author="Chris Greene" w:date="2016-06-09T13:43:00Z">
+        <w:r>
+          <w:delText>vs [Ne III] 15.56 μm/ [Ne II] 12.81 μm</w:delText>
+        </w:r>
+      </w:del>
       <w:r>
         <w:tab/>
       </w:r>
@@ -496,23 +593,26 @@
           <w:numId w:val="3"/>
         </w:numPr>
       </w:pPr>
-      <w:r>
-        <w:t xml:space="preserve">[Ne V] 24 </w:t>
-      </w:r>
-      <w:proofErr w:type="spellStart"/>
-      <w:r>
-        <w:t>μm</w:t>
-      </w:r>
-      <w:proofErr w:type="spellEnd"/>
-      <w:r>
-        <w:t xml:space="preserve"> vs [Ne V] 14 </w:t>
-      </w:r>
-      <w:proofErr w:type="spellStart"/>
-      <w:r>
-        <w:t>μm</w:t>
-      </w:r>
-      <w:proofErr w:type="spellEnd"/>
-      <w:ins w:id="38" w:author="Chris Greene" w:date="2016-06-09T11:30:00Z">
+      <w:ins w:id="64" w:author="Chris Greene" w:date="2016-06-09T13:52:00Z">
+        <w:r>
+          <w:t>Ne V 24.2 / Ne III indicates SED shape</w:t>
+        </w:r>
+      </w:ins>
+    </w:p>
+    <w:p>
+      <w:pPr>
+        <w:pStyle w:val="ListParagraph"/>
+        <w:numPr>
+          <w:ilvl w:val="0"/>
+          <w:numId w:val="3"/>
+        </w:numPr>
+      </w:pPr>
+      <w:del w:id="65" w:author="Chris Greene" w:date="2016-06-09T13:43:00Z">
+        <w:r>
+          <w:delText>[Ne V] 24 μm vs [Ne V] 14 μm</w:delText>
+        </w:r>
+      </w:del>
+      <w:ins w:id="66" w:author="Chris Greene" w:date="2016-06-09T11:30:00Z">
         <w:r>
           <w:t xml:space="preserve"> </w:t>
         </w:r>
@@ -525,23 +625,20 @@
           <w:ilvl w:val="0"/>
           <w:numId w:val="3"/>
         </w:numPr>
-      </w:pPr>
-      <w:r>
-        <w:t xml:space="preserve">[Ne V] 14 </w:t>
-      </w:r>
-      <w:proofErr w:type="spellStart"/>
-      <w:r>
-        <w:t>μm</w:t>
-      </w:r>
-      <w:proofErr w:type="spellEnd"/>
-      <w:r>
-        <w:t xml:space="preserve"> vs [O IV] 25.88 </w:t>
-      </w:r>
-      <w:proofErr w:type="spellStart"/>
-      <w:r>
-        <w:t>μm</w:t>
-      </w:r>
-      <w:proofErr w:type="spellEnd"/>
+        <w:rPr>
+          <w:del w:id="67" w:author="Chris Greene" w:date="2016-06-09T13:43:00Z"/>
+        </w:rPr>
+      </w:pPr>
+      <w:ins w:id="68" w:author="Chris Greene" w:date="2016-06-09T13:43:00Z">
+        <w:r>
+          <w:t xml:space="preserve"> </w:t>
+        </w:r>
+      </w:ins>
+      <w:del w:id="69" w:author="Chris Greene" w:date="2016-06-09T13:43:00Z">
+        <w:r>
+          <w:delText>[Ne V] 14 μm vs [O IV] 25.88 μm</w:delText>
+        </w:r>
+      </w:del>
     </w:p>
     <w:p>
       <w:pPr>
@@ -552,21 +649,8 @@
         </w:numPr>
       </w:pPr>
       <w:r>
-        <w:t xml:space="preserve">[Ne V] 14 </w:t>
-      </w:r>
-      <w:proofErr w:type="spellStart"/>
-      <w:r>
-        <w:t>μm</w:t>
-      </w:r>
-      <w:proofErr w:type="spellEnd"/>
-      <w:r>
-        <w:t xml:space="preserve"> vs [Ne III] 15.56 </w:t>
-      </w:r>
-      <w:proofErr w:type="spellStart"/>
-      <w:r>
-        <w:t>μm</w:t>
-      </w:r>
-      <w:proofErr w:type="spellEnd"/>
+        <w:t>[Ne V] 14 μm vs [Ne III] 15.56 μm</w:t>
+      </w:r>
     </w:p>
     <w:p>
       <w:pPr>
@@ -577,22 +661,26 @@
         </w:numPr>
       </w:pPr>
       <w:r>
-        <w:lastRenderedPageBreak/>
-        <w:t xml:space="preserve">[Ne V] 14 </w:t>
-      </w:r>
-      <w:proofErr w:type="spellStart"/>
-      <w:r>
-        <w:t>μm</w:t>
-      </w:r>
-      <w:proofErr w:type="spellEnd"/>
-      <w:r>
-        <w:t xml:space="preserve"> vs [Ne II] 12.81 </w:t>
-      </w:r>
-      <w:proofErr w:type="spellStart"/>
-      <w:r>
-        <w:t>μm</w:t>
-      </w:r>
-      <w:proofErr w:type="spellEnd"/>
+        <w:t xml:space="preserve">[Ne V] 14 μm </w:t>
+      </w:r>
+      <w:ins w:id="70" w:author="Chris Greene" w:date="2016-06-09T13:38:00Z">
+        <w:r>
+          <w:t>/</w:t>
+        </w:r>
+      </w:ins>
+      <w:del w:id="71" w:author="Chris Greene" w:date="2016-06-09T13:38:00Z">
+        <w:r>
+          <w:delText xml:space="preserve">vs </w:delText>
+        </w:r>
+      </w:del>
+      <w:r>
+        <w:t>[Ne II] 12.81 μm</w:t>
+      </w:r>
+      <w:ins w:id="72" w:author="Chris Greene" w:date="2016-06-09T13:38:00Z">
+        <w:r>
+          <w:t xml:space="preserve"> acts as indicator of </w:t>
+        </w:r>
+      </w:ins>
     </w:p>
     <w:p>
       <w:r>
@@ -607,19 +695,11 @@
           <w:numId w:val="4"/>
         </w:numPr>
         <w:rPr>
-          <w:ins w:id="39" w:author="Chris Greene" w:date="2016-06-09T11:32:00Z"/>
+          <w:ins w:id="73" w:author="Chris Greene" w:date="2016-06-09T11:32:00Z"/>
         </w:rPr>
       </w:pPr>
       <w:r>
-        <w:t xml:space="preserve">[Si IV] 10 </w:t>
-      </w:r>
-      <w:proofErr w:type="spellStart"/>
-      <w:r>
-        <w:t>μm</w:t>
-      </w:r>
-      <w:proofErr w:type="spellEnd"/>
-      <w:r>
-        <w:t xml:space="preserve"> /</w:t>
+        <w:t>[Si IV] 10 μm /</w:t>
       </w:r>
       <w:r>
         <w:t xml:space="preserve"> </w:t>
@@ -628,18 +708,10 @@
         <w:t xml:space="preserve">Brβ vs </w:t>
       </w:r>
       <w:r>
-        <w:t xml:space="preserve">[Si II] 32 </w:t>
-      </w:r>
-      <w:proofErr w:type="spellStart"/>
-      <w:r>
-        <w:t>μ</w:t>
-      </w:r>
-      <w:r>
-        <w:t>m</w:t>
-      </w:r>
-      <w:proofErr w:type="spellEnd"/>
-      <w:r>
-        <w:t xml:space="preserve"> /</w:t>
+        <w:t>[Si II] 32 μ</w:t>
+      </w:r>
+      <w:r>
+        <w:t>m /</w:t>
       </w:r>
       <w:r>
         <w:t xml:space="preserve"> Brβ</w:t>
@@ -653,15 +725,15 @@
           <w:numId w:val="4"/>
         </w:numPr>
         <w:rPr>
-          <w:ins w:id="40" w:author="Chris Greene" w:date="2016-06-09T11:35:00Z"/>
+          <w:ins w:id="74" w:author="Chris Greene" w:date="2016-06-09T11:35:00Z"/>
         </w:rPr>
       </w:pPr>
-      <w:ins w:id="41" w:author="Chris Greene" w:date="2016-06-09T11:32:00Z">
+      <w:ins w:id="75" w:author="Chris Greene" w:date="2016-06-09T11:32:00Z">
         <w:r>
           <w:t xml:space="preserve">Ne V 24 / Ne V 14 acts as a </w:t>
         </w:r>
       </w:ins>
-      <w:ins w:id="42" w:author="Chris Greene" w:date="2016-06-09T11:33:00Z">
+      <w:ins w:id="76" w:author="Chris Greene" w:date="2016-06-09T11:33:00Z">
         <w:r>
           <w:t>diagnostic of electron density</w:t>
         </w:r>
@@ -675,7 +747,7 @@
           <w:numId w:val="4"/>
         </w:numPr>
       </w:pPr>
-      <w:ins w:id="43" w:author="Chris Greene" w:date="2016-06-09T11:35:00Z">
+      <w:ins w:id="77" w:author="Chris Greene" w:date="2016-06-09T11:35:00Z">
         <w:r>
           <w:t>Ne VI / O IV acts as a diagnostic of ionization parameter</w:t>
         </w:r>
@@ -690,47 +762,18 @@
         </w:numPr>
       </w:pPr>
       <w:r>
-        <w:t xml:space="preserve">[O IV] 25.88 </w:t>
-      </w:r>
-      <w:proofErr w:type="spellStart"/>
-      <w:r>
-        <w:t>μm</w:t>
-      </w:r>
-      <w:proofErr w:type="spellEnd"/>
+        <w:t xml:space="preserve">[O IV] 25.88 μm / </w:t>
+      </w:r>
       <w:r>
         <w:t xml:space="preserve"> </w:t>
       </w:r>
-      <w:proofErr w:type="gramStart"/>
-      <w:r>
-        <w:t xml:space="preserve">/ </w:t>
-      </w:r>
-      <w:r>
-        <w:t xml:space="preserve"> </w:t>
-      </w:r>
-      <w:r>
-        <w:t>Br</w:t>
-      </w:r>
-      <w:proofErr w:type="gramEnd"/>
-      <w:r>
-        <w:t xml:space="preserve">β vs [Fe II] 26 </w:t>
-      </w:r>
-      <w:proofErr w:type="spellStart"/>
-      <w:r>
-        <w:t>μm</w:t>
-      </w:r>
-      <w:proofErr w:type="spellEnd"/>
-      <w:r>
-        <w:t xml:space="preserve"> / Brβ</w:t>
-      </w:r>
-    </w:p>
-    <w:p>
-      <w:proofErr w:type="spellStart"/>
-      <w:r>
-        <w:t>Osterbrock</w:t>
-      </w:r>
-      <w:proofErr w:type="spellEnd"/>
-      <w:r>
-        <w:t xml:space="preserve"> et al. 1992</w:t>
+      <w:r>
+        <w:t>Brβ vs [Fe II] 26 μm / Brβ</w:t>
+      </w:r>
+    </w:p>
+    <w:p>
+      <w:r>
+        <w:t>Osterbrock et al. 1992</w:t>
       </w:r>
     </w:p>
     <w:p>
@@ -1343,6 +1386,119 @@
       </w:rPr>
     </w:lvl>
   </w:abstractNum>
+  <w:abstractNum w:abstractNumId="5" w15:restartNumberingAfterBreak="0">
+    <w:nsid w:val="7FBD5475"/>
+    <w:multiLevelType w:val="hybridMultilevel"/>
+    <w:tmpl w:val="9E48B48C"/>
+    <w:lvl w:ilvl="0" w:tplc="04090001">
+      <w:start w:val="1"/>
+      <w:numFmt w:val="bullet"/>
+      <w:lvlText w:val=""/>
+      <w:lvlJc w:val="left"/>
+      <w:pPr>
+        <w:ind w:left="720" w:hanging="360"/>
+      </w:pPr>
+      <w:rPr>
+        <w:rFonts w:ascii="Symbol" w:hAnsi="Symbol" w:hint="default"/>
+      </w:rPr>
+    </w:lvl>
+    <w:lvl w:ilvl="1" w:tplc="04090003" w:tentative="1">
+      <w:start w:val="1"/>
+      <w:numFmt w:val="bullet"/>
+      <w:lvlText w:val="o"/>
+      <w:lvlJc w:val="left"/>
+      <w:pPr>
+        <w:ind w:left="1440" w:hanging="360"/>
+      </w:pPr>
+      <w:rPr>
+        <w:rFonts w:ascii="Courier New" w:hAnsi="Courier New" w:cs="Courier New" w:hint="default"/>
+      </w:rPr>
+    </w:lvl>
+    <w:lvl w:ilvl="2" w:tplc="04090005" w:tentative="1">
+      <w:start w:val="1"/>
+      <w:numFmt w:val="bullet"/>
+      <w:lvlText w:val=""/>
+      <w:lvlJc w:val="left"/>
+      <w:pPr>
+        <w:ind w:left="2160" w:hanging="360"/>
+      </w:pPr>
+      <w:rPr>
+        <w:rFonts w:ascii="Wingdings" w:hAnsi="Wingdings" w:hint="default"/>
+      </w:rPr>
+    </w:lvl>
+    <w:lvl w:ilvl="3" w:tplc="04090001" w:tentative="1">
+      <w:start w:val="1"/>
+      <w:numFmt w:val="bullet"/>
+      <w:lvlText w:val=""/>
+      <w:lvlJc w:val="left"/>
+      <w:pPr>
+        <w:ind w:left="2880" w:hanging="360"/>
+      </w:pPr>
+      <w:rPr>
+        <w:rFonts w:ascii="Symbol" w:hAnsi="Symbol" w:hint="default"/>
+      </w:rPr>
+    </w:lvl>
+    <w:lvl w:ilvl="4" w:tplc="04090003" w:tentative="1">
+      <w:start w:val="1"/>
+      <w:numFmt w:val="bullet"/>
+      <w:lvlText w:val="o"/>
+      <w:lvlJc w:val="left"/>
+      <w:pPr>
+        <w:ind w:left="3600" w:hanging="360"/>
+      </w:pPr>
+      <w:rPr>
+        <w:rFonts w:ascii="Courier New" w:hAnsi="Courier New" w:cs="Courier New" w:hint="default"/>
+      </w:rPr>
+    </w:lvl>
+    <w:lvl w:ilvl="5" w:tplc="04090005" w:tentative="1">
+      <w:start w:val="1"/>
+      <w:numFmt w:val="bullet"/>
+      <w:lvlText w:val=""/>
+      <w:lvlJc w:val="left"/>
+      <w:pPr>
+        <w:ind w:left="4320" w:hanging="360"/>
+      </w:pPr>
+      <w:rPr>
+        <w:rFonts w:ascii="Wingdings" w:hAnsi="Wingdings" w:hint="default"/>
+      </w:rPr>
+    </w:lvl>
+    <w:lvl w:ilvl="6" w:tplc="04090001" w:tentative="1">
+      <w:start w:val="1"/>
+      <w:numFmt w:val="bullet"/>
+      <w:lvlText w:val=""/>
+      <w:lvlJc w:val="left"/>
+      <w:pPr>
+        <w:ind w:left="5040" w:hanging="360"/>
+      </w:pPr>
+      <w:rPr>
+        <w:rFonts w:ascii="Symbol" w:hAnsi="Symbol" w:hint="default"/>
+      </w:rPr>
+    </w:lvl>
+    <w:lvl w:ilvl="7" w:tplc="04090003" w:tentative="1">
+      <w:start w:val="1"/>
+      <w:numFmt w:val="bullet"/>
+      <w:lvlText w:val="o"/>
+      <w:lvlJc w:val="left"/>
+      <w:pPr>
+        <w:ind w:left="5760" w:hanging="360"/>
+      </w:pPr>
+      <w:rPr>
+        <w:rFonts w:ascii="Courier New" w:hAnsi="Courier New" w:cs="Courier New" w:hint="default"/>
+      </w:rPr>
+    </w:lvl>
+    <w:lvl w:ilvl="8" w:tplc="04090005" w:tentative="1">
+      <w:start w:val="1"/>
+      <w:numFmt w:val="bullet"/>
+      <w:lvlText w:val=""/>
+      <w:lvlJc w:val="left"/>
+      <w:pPr>
+        <w:ind w:left="6480" w:hanging="360"/>
+      </w:pPr>
+      <w:rPr>
+        <w:rFonts w:ascii="Wingdings" w:hAnsi="Wingdings" w:hint="default"/>
+      </w:rPr>
+    </w:lvl>
+  </w:abstractNum>
   <w:num w:numId="1">
     <w:abstractNumId w:val="0"/>
   </w:num>
@@ -1357,6 +1513,9 @@
   </w:num>
   <w:num w:numId="5">
     <w:abstractNumId w:val="3"/>
+  </w:num>
+  <w:num w:numId="6">
+    <w:abstractNumId w:val="5"/>
   </w:num>
 </w:numbering>
 </file>
@@ -2526,4 +2685,16 @@
     </a:ext>
   </a:extLst>
 </a:theme>
+</file>
+
+<file path=customXml/item1.xml><?xml version="1.0" encoding="utf-8"?>
+<b:Sources xmlns:b="http://schemas.openxmlformats.org/officeDocument/2006/bibliography" xmlns="http://schemas.openxmlformats.org/officeDocument/2006/bibliography" SelectedStyle="\CHICAGO.XSL" StyleName="Chicago" Version="16"/>
+</file>
+
+<file path=customXml/itemProps1.xml><?xml version="1.0" encoding="utf-8"?>
+<ds:datastoreItem xmlns:ds="http://schemas.openxmlformats.org/officeDocument/2006/customXml" ds:itemID="{454C5DB7-C7EA-438E-8C67-4333F1305F12}">
+  <ds:schemaRefs>
+    <ds:schemaRef ds:uri="http://schemas.openxmlformats.org/officeDocument/2006/bibliography"/>
+  </ds:schemaRefs>
+</ds:datastoreItem>
 </file>
</xml_diff>